<commit_message>
Testing and additional documents from sprint
</commit_message>
<xml_diff>
--- a/docs/sprint-3-docs/Scrum Logs/M3S2-10-26.docx
+++ b/docs/sprint-3-docs/Scrum Logs/M3S2-10-26.docx
@@ -50,7 +50,13 @@
         <w:t>___________</w:t>
       </w:r>
       <w:r>
-        <w:t>21 October 2022</w:t>
+        <w:t>2</w:t>
+      </w:r>
+      <w:r>
+        <w:t>6</w:t>
+      </w:r>
+      <w:r>
+        <w:t xml:space="preserve"> October 2022</w:t>
       </w:r>
       <w:r>
         <w:t>___________________</w:t>
@@ -168,32 +174,10 @@
           </w:tcPr>
           <w:p>
             <w:r>
-              <w:t xml:space="preserve">Fixed </w:t>
-            </w:r>
-            <w:proofErr w:type="spellStart"/>
-            <w:r>
-              <w:t>wesley’s</w:t>
-            </w:r>
-            <w:proofErr w:type="spellEnd"/>
-            <w:r>
-              <w:t xml:space="preserve"> bug in ingredient </w:t>
-            </w:r>
-            <w:proofErr w:type="spellStart"/>
-            <w:r>
-              <w:t>api</w:t>
-            </w:r>
-            <w:proofErr w:type="spellEnd"/>
-          </w:p>
-          <w:p>
-            <w:r>
-              <w:t>Added update ingredient endpoint</w:t>
-            </w:r>
-          </w:p>
-          <w:p>
-            <w:r>
-              <w:t>Orders endpoint</w:t>
-            </w:r>
-          </w:p>
+              <w:t>Fixed backend bugs (lots)</w:t>
+            </w:r>
+          </w:p>
+          <w:p/>
         </w:tc>
         <w:tc>
           <w:tcPr>
@@ -201,12 +185,12 @@
           </w:tcPr>
           <w:p>
             <w:r>
-              <w:t>Complete endpoint tickets</w:t>
-            </w:r>
-          </w:p>
-          <w:p>
-            <w:r>
-              <w:t>Get docs and tests written</w:t>
+              <w:t>Fix additional bugs</w:t>
+            </w:r>
+          </w:p>
+          <w:p>
+            <w:r>
+              <w:t>Write tests as needed</w:t>
             </w:r>
           </w:p>
         </w:tc>
@@ -243,7 +227,20 @@
           </w:tcPr>
           <w:p>
             <w:r>
-              <w:t>Finished user model and endpoints</w:t>
+              <w:t xml:space="preserve">Fixed </w:t>
+            </w:r>
+            <w:proofErr w:type="gramStart"/>
+            <w:r>
+              <w:t>users</w:t>
+            </w:r>
+            <w:proofErr w:type="gramEnd"/>
+            <w:r>
+              <w:t xml:space="preserve"> tests</w:t>
+            </w:r>
+          </w:p>
+          <w:p>
+            <w:r>
+              <w:t>Started employee model</w:t>
             </w:r>
           </w:p>
         </w:tc>
@@ -253,12 +250,12 @@
           </w:tcPr>
           <w:p>
             <w:r>
-              <w:t>Create employee model</w:t>
-            </w:r>
-          </w:p>
-          <w:p>
-            <w:r>
-              <w:t>Start balance model</w:t>
+              <w:t xml:space="preserve">Finish employee model </w:t>
+            </w:r>
+          </w:p>
+          <w:p>
+            <w:r>
+              <w:t>Start Balances model</w:t>
             </w:r>
           </w:p>
         </w:tc>
@@ -291,9 +288,15 @@
           </w:tcPr>
           <w:p>
             <w:r>
-              <w:t>Fixed refresh problems</w:t>
-            </w:r>
-          </w:p>
+              <w:t>Helped Landon – create order and hooked up workflow</w:t>
+            </w:r>
+          </w:p>
+          <w:p>
+            <w:r>
+              <w:t>Customer/Employee management pages</w:t>
+            </w:r>
+          </w:p>
+          <w:p/>
         </w:tc>
         <w:tc>
           <w:tcPr>
@@ -301,7 +304,7 @@
           </w:tcPr>
           <w:p>
             <w:r>
-              <w:t>Get user endpoints hooked up</w:t>
+              <w:t>Review frontend code for bugs</w:t>
             </w:r>
           </w:p>
         </w:tc>
@@ -311,7 +314,7 @@
           </w:tcPr>
           <w:p>
             <w:r>
-              <w:t>Mic on discord</w:t>
+              <w:t>None</w:t>
             </w:r>
           </w:p>
         </w:tc>
@@ -334,9 +337,28 @@
           </w:tcPr>
           <w:p>
             <w:r>
-              <w:t>Started work on cashier page, reviewed/approved pull request</w:t>
-            </w:r>
-          </w:p>
+              <w:t xml:space="preserve">Worked out </w:t>
+            </w:r>
+            <w:proofErr w:type="spellStart"/>
+            <w:r>
+              <w:t>api</w:t>
+            </w:r>
+            <w:proofErr w:type="spellEnd"/>
+            <w:r>
+              <w:t xml:space="preserve"> calls </w:t>
+            </w:r>
+          </w:p>
+          <w:p>
+            <w:r>
+              <w:t>Basic order flow for barista/cashier</w:t>
+            </w:r>
+          </w:p>
+          <w:p>
+            <w:r>
+              <w:t xml:space="preserve">Create cart </w:t>
+            </w:r>
+          </w:p>
+          <w:p/>
         </w:tc>
         <w:tc>
           <w:tcPr>
@@ -344,12 +366,15 @@
           </w:tcPr>
           <w:p>
             <w:r>
-              <w:t xml:space="preserve">Cashier page </w:t>
-            </w:r>
-          </w:p>
-          <w:p>
-            <w:r>
-              <w:t>Landing page hookups</w:t>
+              <w:t xml:space="preserve">Go through </w:t>
+            </w:r>
+            <w:proofErr w:type="spellStart"/>
+            <w:r>
+              <w:t>wesley’s</w:t>
+            </w:r>
+            <w:proofErr w:type="spellEnd"/>
+            <w:r>
+              <w:t xml:space="preserve"> changes for comprehension</w:t>
             </w:r>
           </w:p>
         </w:tc>
@@ -362,41 +387,6 @@
               <w:t>None</w:t>
             </w:r>
           </w:p>
-        </w:tc>
-      </w:tr>
-      <w:tr>
-        <w:tc>
-          <w:tcPr>
-            <w:tcW w:w="1885" w:type="dxa"/>
-          </w:tcPr>
-          <w:p/>
-          <w:p/>
-          <w:p>
-            <w:r>
-              <w:t>N/A</w:t>
-            </w:r>
-          </w:p>
-          <w:p/>
-          <w:p/>
-          <w:p/>
-        </w:tc>
-        <w:tc>
-          <w:tcPr>
-            <w:tcW w:w="4140" w:type="dxa"/>
-          </w:tcPr>
-          <w:p/>
-        </w:tc>
-        <w:tc>
-          <w:tcPr>
-            <w:tcW w:w="5130" w:type="dxa"/>
-          </w:tcPr>
-          <w:p/>
-        </w:tc>
-        <w:tc>
-          <w:tcPr>
-            <w:tcW w:w="3150" w:type="dxa"/>
-          </w:tcPr>
-          <w:p/>
         </w:tc>
       </w:tr>
     </w:tbl>

</xml_diff>